<commit_message>
Complete template generation testing
Run both PROD and TEST, save both environments.
</commit_message>
<xml_diff>
--- a/dev-topics-generationutils/example/aa_readme/ApacheAntAndDevOps Practices.docx
+++ b/dev-topics-generationutils/example/aa_readme/ApacheAntAndDevOps Practices.docx
@@ -2313,10 +2313,7 @@
         <w:t>}</w:t>
       </w:r>
       <w:r>
-        <w:t>”</w:t>
-      </w:r>
-      <w:r>
-        <w:t>as an interpolation request</w:t>
+        <w:t>”as an interpolation request</w:t>
       </w:r>
       <w:r>
         <w:t xml:space="preserve">. </w:t>
@@ -5155,10 +5152,7 @@
         <w:spacing w:after="0" w:line="240" w:lineRule="auto"/>
       </w:pPr>
       <w:r>
-        <w:t>Targets</w:t>
-      </w:r>
-      <w:r>
-        <w:t xml:space="preserve"> </w:t>
+        <w:t xml:space="preserve">Targets </w:t>
       </w:r>
       <w:r>
         <w:t xml:space="preserve">are </w:t>
@@ -5180,10 +5174,7 @@
         <w:spacing w:after="0" w:line="240" w:lineRule="auto"/>
       </w:pPr>
       <w:r>
-        <w:t>Targets</w:t>
-      </w:r>
-      <w:r>
-        <w:t xml:space="preserve"> are multiply executed with parameters using ANTCALL.</w:t>
+        <w:t>Targets are multiply executed with parameters using ANTCALL.</w:t>
       </w:r>
     </w:p>
     <w:p>
@@ -5480,8 +5471,6 @@
       <w:pPr>
         <w:spacing w:after="0" w:line="240" w:lineRule="auto"/>
       </w:pPr>
-      <w:bookmarkStart w:id="0" w:name="_GoBack"/>
-      <w:bookmarkEnd w:id="0"/>
     </w:p>
     <w:p>
       <w:pPr>
@@ -5921,7 +5910,71 @@
         </w:r>
       </w:hyperlink>
       <w:r>
+        <w:t>.</w:t>
+      </w:r>
+    </w:p>
+    <w:p>
+      <w:pPr>
+        <w:pStyle w:val="ListParagraph"/>
+        <w:numPr>
+          <w:ilvl w:val="0"/>
+          <w:numId w:val="8"/>
+        </w:numPr>
+        <w:spacing w:after="0" w:line="240" w:lineRule="auto"/>
+      </w:pPr>
+      <w:r>
+        <w:t xml:space="preserve">Template tutorial: </w:t>
+      </w:r>
+      <w:hyperlink r:id="rId18" w:history="1">
+        <w:r>
+          <w:rPr>
+            <w:rStyle w:val="Hyperlink"/>
+          </w:rPr>
+          <w:t>https://www.concretepage.com/freemarker/java-freemarker-templates-ftl-tutorial-with-html-example</w:t>
+        </w:r>
+      </w:hyperlink>
+      <w:r>
         <w:t xml:space="preserve">. </w:t>
+      </w:r>
+    </w:p>
+    <w:p>
+      <w:pPr>
+        <w:pStyle w:val="ListParagraph"/>
+        <w:numPr>
+          <w:ilvl w:val="0"/>
+          <w:numId w:val="8"/>
+        </w:numPr>
+        <w:spacing w:after="0" w:line="240" w:lineRule="auto"/>
+      </w:pPr>
+      <w:r>
+        <w:t xml:space="preserve">Freemarker templates as used by </w:t>
+      </w:r>
+      <w:proofErr w:type="spellStart"/>
+      <w:r>
+        <w:t>RedHat</w:t>
+      </w:r>
+      <w:proofErr w:type="spellEnd"/>
+      <w:r>
+        <w:t xml:space="preserve">: </w:t>
+      </w:r>
+      <w:hyperlink r:id="rId19" w:history="1">
+        <w:r>
+          <w:rPr>
+            <w:rStyle w:val="Hyperlink"/>
+          </w:rPr>
+          <w:t>https://access.redhat.com/documentation/en-us/jboss_enterprise_soa_platform/5/html/smooks_user_guide/chap-templates</w:t>
+        </w:r>
+      </w:hyperlink>
+      <w:r>
+        <w:t xml:space="preserve">. </w:t>
+      </w:r>
+      <w:bookmarkStart w:id="0" w:name="_GoBack"/>
+      <w:bookmarkEnd w:id="0"/>
+      <w:r>
+        <w:t xml:space="preserve"> </w:t>
+      </w:r>
+      <w:r>
+        <w:t xml:space="preserve"> </w:t>
       </w:r>
     </w:p>
     <w:p>
@@ -5960,7 +6013,7 @@
       <w:r>
         <w:t xml:space="preserve">Freemarker Java development tutorial-1: </w:t>
       </w:r>
-      <w:hyperlink r:id="rId18" w:history="1">
+      <w:hyperlink r:id="rId20" w:history="1">
         <w:r>
           <w:rPr>
             <w:rStyle w:val="Hyperlink"/>
@@ -5982,9 +6035,15 @@
         <w:spacing w:after="0" w:line="240" w:lineRule="auto"/>
       </w:pPr>
       <w:r>
-        <w:t xml:space="preserve">Freemarker tutorial-2: </w:t>
-      </w:r>
-      <w:hyperlink r:id="rId19" w:history="1">
+        <w:t xml:space="preserve">Freemarker </w:t>
+      </w:r>
+      <w:r>
+        <w:t>Java usage tutorial</w:t>
+      </w:r>
+      <w:r>
+        <w:t xml:space="preserve">: </w:t>
+      </w:r>
+      <w:hyperlink r:id="rId21" w:history="1">
         <w:r>
           <w:rPr>
             <w:rStyle w:val="Hyperlink"/>
@@ -6011,7 +6070,7 @@
       <w:r>
         <w:t xml:space="preserve"> tutorials: </w:t>
       </w:r>
-      <w:hyperlink r:id="rId20" w:history="1">
+      <w:hyperlink r:id="rId22" w:history="1">
         <w:r>
           <w:rPr>
             <w:rStyle w:val="Hyperlink"/>
@@ -6062,7 +6121,7 @@
       <w:r>
         <w:t xml:space="preserve"> </w:t>
       </w:r>
-      <w:hyperlink r:id="rId21" w:history="1">
+      <w:hyperlink r:id="rId23" w:history="1">
         <w:r>
           <w:rPr>
             <w:rStyle w:val="Hyperlink"/>
@@ -6084,6 +6143,7 @@
         <w:spacing w:after="0" w:line="240" w:lineRule="auto"/>
       </w:pPr>
       <w:r>
+        <w:lastRenderedPageBreak/>
         <w:t>The template</w:t>
       </w:r>
       <w:r>
@@ -6092,7 +6152,7 @@
       <w:r>
         <w:t xml:space="preserve">: </w:t>
       </w:r>
-      <w:hyperlink r:id="rId22" w:history="1">
+      <w:hyperlink r:id="rId24" w:history="1">
         <w:r>
           <w:rPr>
             <w:rStyle w:val="Hyperlink"/>
@@ -6128,7 +6188,7 @@
       <w:r>
         <w:t xml:space="preserve"> </w:t>
       </w:r>
-      <w:hyperlink r:id="rId23" w:history="1">
+      <w:hyperlink r:id="rId25" w:history="1">
         <w:r>
           <w:rPr>
             <w:rStyle w:val="Hyperlink"/>
@@ -6157,7 +6217,6 @@
         <w:spacing w:before="0" w:line="240" w:lineRule="auto"/>
       </w:pPr>
       <w:r>
-        <w:lastRenderedPageBreak/>
         <w:t xml:space="preserve">Appendix A – </w:t>
       </w:r>
       <w:proofErr w:type="spellStart"/>

</xml_diff>

<commit_message>
Final changes before review
Small edits, 9 pages.
</commit_message>
<xml_diff>
--- a/dev-topics-generationutils/example/aa_readme/ApacheAntAndDevOps Practices.docx
+++ b/dev-topics-generationutils/example/aa_readme/ApacheAntAndDevOps Practices.docx
@@ -104,7 +104,12 @@
         <w:t xml:space="preserve">application </w:t>
       </w:r>
       <w:r>
-        <w:t xml:space="preserve">development is a mature practice with similar requirements and a long history of tools to “build” software components. This parallels DevOps practice of building deployable components. We are going to examine using one such tool, ANT, in a </w:t>
+        <w:t>development is a mature practice with similar requirements and a long history of tools to “build” so</w:t>
+      </w:r>
+      <w:bookmarkStart w:id="0" w:name="_GoBack"/>
+      <w:bookmarkEnd w:id="0"/>
+      <w:r>
+        <w:t xml:space="preserve">ftware components. This parallels DevOps practice of building deployable components. We are going to examine using one such tool, ANT, in a </w:t>
       </w:r>
       <w:r>
         <w:t>DevOps scenario.</w:t>
@@ -2618,16 +2623,25 @@
         <w:t xml:space="preserve">template </w:t>
       </w:r>
       <w:r>
-        <w:t xml:space="preserve">processing tools. Chef can use interpolation </w:t>
+        <w:t xml:space="preserve">processing tools. </w:t>
+      </w:r>
+      <w:r>
+        <w:t xml:space="preserve">For example, </w:t>
+      </w:r>
+      <w:r>
+        <w:t xml:space="preserve">Chef can use interpolation </w:t>
+      </w:r>
+      <w:r>
+        <w:t xml:space="preserve">requests </w:t>
       </w:r>
       <w:r>
         <w:t xml:space="preserve">similar to ANT </w:t>
       </w:r>
       <w:r>
-        <w:t>for example</w:t>
-      </w:r>
-      <w:r>
-        <w:t xml:space="preserve">, using </w:t>
+        <w:t>(i.e.,</w:t>
+      </w:r>
+      <w:r>
+        <w:t xml:space="preserve"> </w:t>
       </w:r>
       <w:r>
         <w:t>“</w:t>
@@ -2637,73 +2651,78 @@
           <w:b/>
           <w:i/>
         </w:rPr>
-        <w:t>${</w:t>
-      </w:r>
-      <w:proofErr w:type="spellStart"/>
+        <w:t>${varname}</w:t>
+      </w:r>
+      <w:r>
+        <w:t>”</w:t>
+      </w:r>
+      <w:r>
+        <w:t>.</w:t>
+      </w:r>
+      <w:r>
+        <w:t>)</w:t>
+      </w:r>
+      <w:r>
+        <w:t xml:space="preserve"> </w:t>
+      </w:r>
+      <w:r>
+        <w:t>Hive uses interpolated variables for</w:t>
+      </w:r>
+      <w:r>
+        <w:t xml:space="preserve"> runtime</w:t>
+      </w:r>
+      <w:r>
+        <w:t xml:space="preserve"> parameterization as well.</w:t>
+      </w:r>
+      <w:r>
+        <w:t xml:space="preserve"> Table names, database names, and where clause constants are command entries.</w:t>
+      </w:r>
+    </w:p>
+    <w:p>
+      <w:pPr>
+        <w:spacing w:after="0" w:line="240" w:lineRule="auto"/>
+      </w:pPr>
+    </w:p>
+    <w:p>
+      <w:pPr>
+        <w:spacing w:after="0" w:line="240" w:lineRule="auto"/>
+      </w:pPr>
+      <w:r>
+        <w:t>Suppose a template needs to be pre</w:t>
+      </w:r>
+      <w:r>
+        <w:t>processed by our ANT tool</w:t>
+      </w:r>
+      <w:r>
+        <w:t xml:space="preserve"> and then reprocessed by </w:t>
+      </w:r>
+      <w:r>
+        <w:t>Hive at runtime</w:t>
+      </w:r>
+      <w:r>
+        <w:t xml:space="preserve">. There could be a collision between variable expansion requests; they all look like </w:t>
+      </w:r>
+      <w:r>
+        <w:t>“</w:t>
+      </w:r>
       <w:r>
         <w:rPr>
           <w:b/>
           <w:i/>
         </w:rPr>
-        <w:t>varname</w:t>
-      </w:r>
-      <w:proofErr w:type="spellEnd"/>
-      <w:r>
-        <w:rPr>
-          <w:b/>
-          <w:i/>
-        </w:rPr>
-        <w:t>}</w:t>
-      </w:r>
-      <w:r>
-        <w:t>”as an interpolation request</w:t>
-      </w:r>
-      <w:r>
-        <w:t xml:space="preserve">. </w:t>
-      </w:r>
-      <w:r>
-        <w:t xml:space="preserve">Hive uses interpolated variables for parameterization as well. </w:t>
-      </w:r>
-      <w:r>
-        <w:t xml:space="preserve">Suppose a template needs to be preprocessed by our ANT tool, and then reprocessed by </w:t>
-      </w:r>
-      <w:r>
-        <w:t>Hive at runtime</w:t>
-      </w:r>
-      <w:r>
-        <w:t xml:space="preserve">. There could be a collision between variable expansion requests; they all look like </w:t>
-      </w:r>
-      <w:r>
-        <w:t>“</w:t>
-      </w:r>
-      <w:r>
-        <w:rPr>
-          <w:b/>
-          <w:i/>
-        </w:rPr>
-        <w:t>${</w:t>
-      </w:r>
-      <w:proofErr w:type="spellStart"/>
-      <w:r>
-        <w:rPr>
-          <w:b/>
-          <w:i/>
-        </w:rPr>
-        <w:t>varname</w:t>
-      </w:r>
-      <w:proofErr w:type="spellEnd"/>
-      <w:r>
-        <w:rPr>
-          <w:b/>
-          <w:i/>
-        </w:rPr>
-        <w:t>}</w:t>
+        <w:t>${varname}</w:t>
       </w:r>
       <w:r>
         <w:t>”.</w:t>
       </w:r>
       <w:r>
-        <w:t xml:space="preserve"> Here is a simple example of this collision avoidance</w:t>
+        <w:t xml:space="preserve"> </w:t>
+      </w:r>
+      <w:r>
+        <w:t xml:space="preserve">Our generator solves that problem. </w:t>
+      </w:r>
+      <w:r>
+        <w:t>Here is a simple example of this collision avoidance</w:t>
       </w:r>
       <w:r>
         <w:t xml:space="preserve"> for Hive</w:t>
@@ -4064,6 +4083,7 @@
                 <w:sz w:val="18"/>
                 <w:szCs w:val="18"/>
               </w:rPr>
+              <w:lastRenderedPageBreak/>
               <w:t>--Generation date: Run date: Jul 18, 2019 9:42:47 PM</w:t>
             </w:r>
           </w:p>
@@ -4139,7 +4159,6 @@
                 <w:sz w:val="18"/>
                 <w:szCs w:val="18"/>
               </w:rPr>
-              <w:lastRenderedPageBreak/>
               <w:t xml:space="preserve">set </w:t>
             </w:r>
             <w:proofErr w:type="spellStart"/>
@@ -4641,7 +4660,13 @@
         <w:t xml:space="preserve">in this example </w:t>
       </w:r>
       <w:r>
-        <w:t>uses an alternate form of interpolation request to avoid collision (“</w:t>
+        <w:t>uses an alternate form of interpolation request to avoid collision (</w:t>
+      </w:r>
+      <w:r>
+        <w:t xml:space="preserve">i.e., </w:t>
+      </w:r>
+      <w:r>
+        <w:t>“</w:t>
       </w:r>
       <w:proofErr w:type="gramStart"/>
       <w:r>
@@ -4651,22 +4676,13 @@
         </w:rPr>
         <w:t>@@{</w:t>
       </w:r>
-      <w:proofErr w:type="spellStart"/>
       <w:proofErr w:type="gramEnd"/>
       <w:r>
         <w:rPr>
           <w:b/>
           <w:i/>
         </w:rPr>
-        <w:t>varname</w:t>
-      </w:r>
-      <w:proofErr w:type="spellEnd"/>
-      <w:r>
-        <w:rPr>
-          <w:b/>
-          <w:i/>
-        </w:rPr>
-        <w:t>}</w:t>
+        <w:t>varname}</w:t>
       </w:r>
       <w:r>
         <w:t>”.)</w:t>
@@ -4832,7 +4848,13 @@
         <w:t>files</w:t>
       </w:r>
       <w:r>
-        <w:t xml:space="preserve"> for this example.</w:t>
+        <w:t xml:space="preserve"> </w:t>
+      </w:r>
+      <w:r>
+        <w:t>to run</w:t>
+      </w:r>
+      <w:r>
+        <w:t xml:space="preserve"> this example.</w:t>
       </w:r>
     </w:p>
     <w:p>
@@ -4860,7 +4882,13 @@
         <w:t>omponents” that are reusable.  Y</w:t>
       </w:r>
       <w:r>
-        <w:t xml:space="preserve">ou </w:t>
+        <w:t>ou</w:t>
+      </w:r>
+      <w:r>
+        <w:t xml:space="preserve"> then</w:t>
+      </w:r>
+      <w:r>
+        <w:t xml:space="preserve"> </w:t>
       </w:r>
       <w:r>
         <w:t>INCLUDE or IMPORT the component</w:t>
@@ -4892,62 +4920,59 @@
         <w:t>d.xml</w:t>
       </w:r>
       <w:r>
-        <w:t xml:space="preserve"> script.</w:t>
+        <w:t xml:space="preserve"> script</w:t>
+      </w:r>
+      <w:r>
+        <w:t xml:space="preserve"> to use them</w:t>
+      </w:r>
+      <w:r>
+        <w:t>.</w:t>
       </w:r>
       <w:r>
         <w:t xml:space="preserve"> </w:t>
       </w:r>
       <w:r>
-        <w:t>Work is accomplished by</w:t>
-      </w:r>
-      <w:r>
-        <w:t xml:space="preserve"> </w:t>
-      </w:r>
-      <w:r>
-        <w:t>invoking</w:t>
-      </w:r>
-      <w:r>
-        <w:t xml:space="preserve"> </w:t>
+        <w:t xml:space="preserve">ANT </w:t>
       </w:r>
       <w:r>
         <w:rPr>
           <w:i/>
         </w:rPr>
-        <w:t>targets</w:t>
+        <w:t>t</w:t>
+      </w:r>
+      <w:r>
+        <w:rPr>
+          <w:i/>
+        </w:rPr>
+        <w:t>argets</w:t>
+      </w:r>
+      <w:r>
+        <w:t xml:space="preserve"> are </w:t>
+      </w:r>
+      <w:r>
+        <w:t xml:space="preserve">the </w:t>
+      </w:r>
+      <w:r>
+        <w:t xml:space="preserve">unit of work similar to the MAKE utility </w:t>
+      </w:r>
+      <w:r>
+        <w:t>dependencies</w:t>
+      </w:r>
+      <w:r>
+        <w:t xml:space="preserve">, and </w:t>
+      </w:r>
+      <w:r>
+        <w:t>targets may be invoked with ANTCALL</w:t>
+      </w:r>
+      <w:r>
+        <w:t xml:space="preserve"> task</w:t>
+      </w:r>
+      <w:r>
+        <w:t xml:space="preserve"> when parameterization is necessary</w:t>
       </w:r>
       <w:r>
         <w:t>.</w:t>
       </w:r>
-      <w:r>
-        <w:t xml:space="preserve"> </w:t>
-      </w:r>
-      <w:r>
-        <w:t xml:space="preserve">Targets are </w:t>
-      </w:r>
-      <w:r>
-        <w:t xml:space="preserve">the </w:t>
-      </w:r>
-      <w:r>
-        <w:t xml:space="preserve">unit of work similar to the MAKE utility </w:t>
-      </w:r>
-      <w:r>
-        <w:t>dependencies</w:t>
-      </w:r>
-      <w:r>
-        <w:t xml:space="preserve">, and </w:t>
-      </w:r>
-      <w:r>
-        <w:t>targets may be invoked with ANTCALL</w:t>
-      </w:r>
-      <w:r>
-        <w:t xml:space="preserve"> task</w:t>
-      </w:r>
-      <w:r>
-        <w:t xml:space="preserve"> when parameterization is necessary</w:t>
-      </w:r>
-      <w:r>
-        <w:t>.</w:t>
-      </w:r>
     </w:p>
     <w:p>
       <w:pPr>
@@ -4962,10 +4987,10 @@
         <w:t xml:space="preserve">Let’s review the </w:t>
       </w:r>
       <w:r>
-        <w:t xml:space="preserve">user-visible </w:t>
-      </w:r>
-      <w:r>
-        <w:t xml:space="preserve">structure of our ANT build </w:t>
+        <w:t xml:space="preserve">reported documentation of </w:t>
+      </w:r>
+      <w:r>
+        <w:t xml:space="preserve">our ANT build </w:t>
       </w:r>
       <w:r>
         <w:t>script</w:t>
@@ -5835,7 +5860,6 @@
         <w:rPr>
           <w:noProof/>
         </w:rPr>
-        <w:lastRenderedPageBreak/>
         <w:drawing>
           <wp:inline distT="0" distB="0" distL="0" distR="0">
             <wp:extent cx="5943600" cy="2834640"/>
@@ -5889,7 +5913,25 @@
         <w:spacing w:after="0" w:line="240" w:lineRule="auto"/>
       </w:pPr>
       <w:r>
-        <w:t xml:space="preserve">Our project structure is displayed on the left, the top center has the XML code for </w:t>
+        <w:t xml:space="preserve">Our </w:t>
+      </w:r>
+      <w:r>
+        <w:t xml:space="preserve">Eclipse </w:t>
+      </w:r>
+      <w:r>
+        <w:t>p</w:t>
+      </w:r>
+      <w:r>
+        <w:t>roject structure is displayed in</w:t>
+      </w:r>
+      <w:r>
+        <w:t xml:space="preserve"> the left</w:t>
+      </w:r>
+      <w:r>
+        <w:t xml:space="preserve"> panel</w:t>
+      </w:r>
+      <w:r>
+        <w:t xml:space="preserve">, the top center has the XML code for </w:t>
       </w:r>
       <w:r>
         <w:rPr>
@@ -5912,7 +5954,13 @@
         <w:t>d.xml</w:t>
       </w:r>
       <w:r>
-        <w:t>, the right-hand panel displays the target structure, and the bottom center panel show</w:t>
+        <w:t xml:space="preserve">, the right-hand panel displays the </w:t>
+      </w:r>
+      <w:r>
+        <w:t xml:space="preserve">ANT </w:t>
+      </w:r>
+      <w:r>
+        <w:t>target structure, and the bottom center panel show</w:t>
       </w:r>
       <w:r>
         <w:t>s</w:t>
@@ -6398,7 +6446,10 @@
         <w:t xml:space="preserve">The </w:t>
       </w:r>
       <w:r>
-        <w:t xml:space="preserve">files </w:t>
+        <w:t>file</w:t>
+      </w:r>
+      <w:r>
+        <w:t xml:space="preserve"> </w:t>
       </w:r>
       <w:proofErr w:type="gramStart"/>
       <w:r>
@@ -6424,7 +6475,13 @@
       </w:r>
       <w:proofErr w:type="gramEnd"/>
       <w:r>
-        <w:t xml:space="preserve"> shown in this differences application</w:t>
+        <w:t xml:space="preserve"> shown in this </w:t>
+      </w:r>
+      <w:r>
+        <w:t>file comparison</w:t>
+      </w:r>
+      <w:r>
+        <w:t xml:space="preserve"> application</w:t>
       </w:r>
       <w:r>
         <w:t>:</w:t>
@@ -6538,10 +6595,25 @@
     </w:p>
     <w:p>
       <w:r>
-        <w:t xml:space="preserve">Hive uses hive variables with an interpolation using the same standard </w:t>
-      </w:r>
-      <w:r>
-        <w:t>interpolation request format as other tools in the input template. We are able to use our generator, with a unique interpolation request format, to process the template interpolation requests.</w:t>
+        <w:t xml:space="preserve">Hive uses </w:t>
+      </w:r>
+      <w:r>
+        <w:rPr>
+          <w:i/>
+        </w:rPr>
+        <w:t>hive variables</w:t>
+      </w:r>
+      <w:r>
+        <w:t xml:space="preserve"> </w:t>
+      </w:r>
+      <w:r>
+        <w:t>supporting</w:t>
+      </w:r>
+      <w:r>
+        <w:t xml:space="preserve"> interpolation</w:t>
+      </w:r>
+      <w:r>
+        <w:t xml:space="preserve"> in the input template. We are able to use our generator, with a unique interpolation request format, to process the template interpolation requests.</w:t>
       </w:r>
     </w:p>
     <w:p>
@@ -6605,7 +6677,13 @@
         <w:spacing w:after="0" w:line="240" w:lineRule="auto"/>
       </w:pPr>
       <w:r>
-        <w:t>As shown above, we can also inject values like the current date and time, and we can perform selective interpolation.</w:t>
+        <w:t>As shown above, we can also inject values like the current date and time, and we can perform selective interpolation</w:t>
+      </w:r>
+      <w:r>
+        <w:t xml:space="preserve"> based on conditions</w:t>
+      </w:r>
+      <w:r>
+        <w:t>.</w:t>
       </w:r>
     </w:p>
     <w:p>
@@ -6619,20 +6697,76 @@
         <w:spacing w:before="0" w:line="240" w:lineRule="auto"/>
       </w:pPr>
       <w:r>
-        <w:t>Complex Generation</w:t>
-      </w:r>
-    </w:p>
-    <w:p>
-      <w:pPr>
-        <w:spacing w:after="0" w:line="240" w:lineRule="auto"/>
-      </w:pPr>
-    </w:p>
-    <w:p>
-      <w:pPr>
-        <w:spacing w:after="0" w:line="240" w:lineRule="auto"/>
-      </w:pPr>
-      <w:r>
-        <w:t xml:space="preserve">We are able to alter the structure of the generated output based on Freemarker processing commands embedded in the template. Here is the hive query (note the import of </w:t>
+        <w:t xml:space="preserve">Complex </w:t>
+      </w:r>
+      <w:r>
+        <w:t xml:space="preserve">Template </w:t>
+      </w:r>
+      <w:r>
+        <w:t>Generation</w:t>
+      </w:r>
+    </w:p>
+    <w:p>
+      <w:pPr>
+        <w:spacing w:after="0" w:line="240" w:lineRule="auto"/>
+      </w:pPr>
+    </w:p>
+    <w:p>
+      <w:pPr>
+        <w:spacing w:after="0" w:line="240" w:lineRule="auto"/>
+      </w:pPr>
+      <w:r>
+        <w:t>Freemarker allows us to generate complex output simply</w:t>
+      </w:r>
+      <w:r>
+        <w:t>. Here is the</w:t>
+      </w:r>
+      <w:r>
+        <w:t xml:space="preserve"> generated</w:t>
+      </w:r>
+      <w:r>
+        <w:t xml:space="preserve"> hive query</w:t>
+      </w:r>
+      <w:r>
+        <w:t xml:space="preserve"> file </w:t>
+      </w:r>
+      <w:proofErr w:type="spellStart"/>
+      <w:r>
+        <w:rPr>
+          <w:rFonts w:ascii="Lucida Console" w:hAnsi="Lucida Console"/>
+          <w:b/>
+          <w:color w:val="002060"/>
+          <w:sz w:val="18"/>
+          <w:szCs w:val="18"/>
+        </w:rPr>
+        <w:t>hive_</w:t>
+      </w:r>
+      <w:r>
+        <w:rPr>
+          <w:rFonts w:ascii="Lucida Console" w:hAnsi="Lucida Console"/>
+          <w:b/>
+          <w:color w:val="002060"/>
+          <w:sz w:val="18"/>
+          <w:szCs w:val="18"/>
+        </w:rPr>
+        <w:t>query</w:t>
+      </w:r>
+      <w:r>
+        <w:rPr>
+          <w:rFonts w:ascii="Lucida Console" w:hAnsi="Lucida Console"/>
+          <w:b/>
+          <w:color w:val="002060"/>
+          <w:sz w:val="18"/>
+          <w:szCs w:val="18"/>
+        </w:rPr>
+        <w:t>.hql</w:t>
+      </w:r>
+      <w:proofErr w:type="spellEnd"/>
+      <w:r>
+        <w:t xml:space="preserve"> </w:t>
+      </w:r>
+      <w:r>
+        <w:t xml:space="preserve">(note the import of </w:t>
       </w:r>
       <w:proofErr w:type="spellStart"/>
       <w:r>
@@ -6712,7 +6846,13 @@
         <w:spacing w:after="0" w:line="240" w:lineRule="auto"/>
       </w:pPr>
       <w:r>
-        <w:t>We see that the production environment includes additional columns in the query, and the non-production environment has a limit on retrieved rows.</w:t>
+        <w:t>We see that the production environment includes additional columns in the query, and the non-production environment has a limit on retrieved rows</w:t>
+      </w:r>
+      <w:r>
+        <w:t>, as well as a different documentation line</w:t>
+      </w:r>
+      <w:r>
+        <w:t>.</w:t>
       </w:r>
     </w:p>
     <w:p>
@@ -6825,7 +6965,16 @@
         <w:spacing w:after="0" w:line="240" w:lineRule="auto"/>
       </w:pPr>
       <w:r>
-        <w:t>Is extensible, offering Generation.</w:t>
+        <w:t>ANT i</w:t>
+      </w:r>
+      <w:r>
+        <w:t>s extensible, offering Generation</w:t>
+      </w:r>
+      <w:r>
+        <w:t xml:space="preserve"> with Freemarker</w:t>
+      </w:r>
+      <w:r>
+        <w:t>.</w:t>
       </w:r>
     </w:p>
     <w:p>
@@ -6840,8 +6989,6 @@
       <w:r>
         <w:t>The Freemarker generator used to extend ANT offers powerful templating capabilities that are mature, well documented, and easier to use than custom BASH code to achieve dynamic generation.</w:t>
       </w:r>
-      <w:bookmarkStart w:id="0" w:name="_GoBack"/>
-      <w:bookmarkEnd w:id="0"/>
     </w:p>
     <w:p>
       <w:pPr>

</xml_diff>